<commit_message>
new images and updated feature files
</commit_message>
<xml_diff>
--- a/src/results/images/Methodology Images.docx
+++ b/src/results/images/Methodology Images.docx
@@ -2,10 +2,12 @@
 <file path=word/document.xml><?xml version="1.0" encoding="utf-8"?>
 <w:document xmlns:wpc="http://schemas.microsoft.com/office/word/2010/wordprocessingCanvas" xmlns:cx="http://schemas.microsoft.com/office/drawing/2014/chartex" xmlns:cx1="http://schemas.microsoft.com/office/drawing/2015/9/8/chartex" xmlns:cx2="http://schemas.microsoft.com/office/drawing/2015/10/21/chartex" xmlns:cx3="http://schemas.microsoft.com/office/drawing/2016/5/9/chartex" xmlns:cx4="http://schemas.microsoft.com/office/drawing/2016/5/10/chartex" xmlns:cx5="http://schemas.microsoft.com/office/drawing/2016/5/11/chartex" xmlns:cx6="http://schemas.microsoft.com/office/drawing/2016/5/12/chartex" xmlns:cx7="http://schemas.microsoft.com/office/drawing/2016/5/13/chartex" xmlns:cx8="http://schemas.microsoft.com/office/drawing/2016/5/14/chartex" xmlns:mc="http://schemas.openxmlformats.org/markup-compatibility/2006" xmlns:aink="http://schemas.microsoft.com/office/drawing/2016/ink" xmlns:am3d="http://schemas.microsoft.com/office/drawing/2017/model3d" xmlns:o="urn:schemas-microsoft-com:office:office" xmlns:r="http://schemas.openxmlformats.org/officeDocument/2006/relationships" xmlns:m="http://schemas.openxmlformats.org/officeDocument/2006/math" xmlns:v="urn:schemas-microsoft-com:vml" xmlns:wp14="http://schemas.microsoft.com/office/word/2010/wordprocessingDrawing" xmlns:wp="http://schemas.openxmlformats.org/drawingml/2006/wordprocessingDrawing" xmlns:w10="urn:schemas-microsoft-com:office:word" xmlns:w="http://schemas.openxmlformats.org/wordprocessingml/2006/main" xmlns:w14="http://schemas.microsoft.com/office/word/2010/wordml" xmlns:w15="http://schemas.microsoft.com/office/word/2012/wordml" xmlns:w16cid="http://schemas.microsoft.com/office/word/2016/wordml/cid" xmlns:w16se="http://schemas.microsoft.com/office/word/2015/wordml/symex" xmlns:wpg="http://schemas.microsoft.com/office/word/2010/wordprocessingGroup" xmlns:wpi="http://schemas.microsoft.com/office/word/2010/wordprocessingInk" xmlns:wne="http://schemas.microsoft.com/office/word/2006/wordml" xmlns:wps="http://schemas.microsoft.com/office/word/2010/wordprocessingShape" mc:Ignorable="w14 w15 w16se w16cid wp14">
   <w:body>
+    <w:p/>
     <w:p>
       <w:bookmarkStart w:id="0" w:name="_GoBack"/>
       <w:bookmarkEnd w:id="0"/>
     </w:p>
+    <w:p/>
     <w:p/>
     <w:p>
       <w:r>
@@ -15,12 +17,12 @@
         <w:drawing>
           <wp:inline distT="0" distB="0" distL="0" distR="0">
             <wp:extent cx="8372475" cy="2352675"/>
-            <wp:effectExtent l="0" t="304800" r="0" b="238125"/>
+            <wp:effectExtent l="0" t="266700" r="0" b="238125"/>
             <wp:docPr id="1" name="Diagram 1"/>
             <wp:cNvGraphicFramePr/>
             <a:graphic xmlns:a="http://schemas.openxmlformats.org/drawingml/2006/main">
               <a:graphicData uri="http://schemas.openxmlformats.org/drawingml/2006/diagram">
-                <dgm:relIds xmlns:dgm="http://schemas.openxmlformats.org/drawingml/2006/diagram" xmlns:r="http://schemas.openxmlformats.org/officeDocument/2006/relationships" r:dm="rId4" r:lo="rId5" r:qs="rId6" r:cs="rId7"/>
+                <dgm:relIds xmlns:dgm="http://schemas.openxmlformats.org/drawingml/2006/diagram" xmlns:r="http://schemas.openxmlformats.org/officeDocument/2006/relationships" r:dm="rId5" r:lo="rId6" r:qs="rId7" r:cs="rId8"/>
               </a:graphicData>
             </a:graphic>
           </wp:inline>
@@ -1234,7 +1236,7 @@
         <a:lstStyle/>
         <a:p>
           <a:r>
-            <a:rPr lang="en-US" sz="1200"/>
+            <a:rPr lang="en-US" sz="1400"/>
             <a:t>Top 10 Individuals (Using fitness)</a:t>
           </a:r>
         </a:p>
@@ -1269,8 +1271,9 @@
         <a:bodyPr/>
         <a:lstStyle/>
         <a:p>
+          <a:pPr algn="l"/>
           <a:r>
-            <a:rPr lang="en-US" sz="1200"/>
+            <a:rPr lang="en-US" sz="1400"/>
             <a:t>Feature Selection with Genetic Programming</a:t>
           </a:r>
         </a:p>
@@ -1306,7 +1309,7 @@
         <a:lstStyle/>
         <a:p>
           <a:r>
-            <a:rPr lang="en-US" sz="1200"/>
+            <a:rPr lang="en-US" sz="1400"/>
             <a:t>Top 5 Individuals Selected</a:t>
           </a:r>
         </a:p>
@@ -1342,7 +1345,7 @@
         <a:lstStyle/>
         <a:p>
           <a:r>
-            <a:rPr lang="en-US" sz="1200"/>
+            <a:rPr lang="en-US" sz="1400"/>
             <a:t>Top 10 Individuals evaluated on testing set</a:t>
           </a:r>
         </a:p>
@@ -1378,7 +1381,7 @@
         <a:lstStyle/>
         <a:p>
           <a:r>
-            <a:rPr lang="en-US" sz="1200"/>
+            <a:rPr lang="en-US" sz="1400"/>
             <a:t>Features are forwarded to SVM or RF</a:t>
           </a:r>
         </a:p>
@@ -1414,7 +1417,7 @@
         <a:lstStyle/>
         <a:p>
           <a:r>
-            <a:rPr lang="en-US" sz="1200"/>
+            <a:rPr lang="en-US" sz="1400"/>
             <a:t>Features are parsed from top 5 individuals</a:t>
           </a:r>
         </a:p>
@@ -1473,7 +1476,7 @@
       <dgm:spPr/>
     </dgm:pt>
     <dgm:pt modelId="{EE2AD340-1460-4E9A-A188-5695715F2B19}" type="pres">
-      <dgm:prSet presAssocID="{C205F744-9009-43FF-A6BB-133C54F8D780}" presName="childNode1" presStyleLbl="bgAcc1" presStyleIdx="0" presStyleCnt="3" custScaleX="110173" custScaleY="103280">
+      <dgm:prSet presAssocID="{C205F744-9009-43FF-A6BB-133C54F8D780}" presName="childNode1" presStyleLbl="bgAcc1" presStyleIdx="0" presStyleCnt="3" custScaleX="138020" custScaleY="103280">
         <dgm:presLayoutVars>
           <dgm:bulletEnabled val="1"/>
         </dgm:presLayoutVars>
@@ -1489,7 +1492,7 @@
       <dgm:spPr/>
     </dgm:pt>
     <dgm:pt modelId="{AB6F892B-A644-403C-9BFA-C0B50466437B}" type="pres">
-      <dgm:prSet presAssocID="{C205F744-9009-43FF-A6BB-133C54F8D780}" presName="parentNode1" presStyleLbl="node1" presStyleIdx="0" presStyleCnt="3" custScaleX="108322" custScaleY="111706">
+      <dgm:prSet presAssocID="{C205F744-9009-43FF-A6BB-133C54F8D780}" presName="parentNode1" presStyleLbl="node1" presStyleIdx="0" presStyleCnt="3" custScaleX="124844" custScaleY="144550" custLinFactNeighborX="3833" custLinFactNeighborY="-9639">
         <dgm:presLayoutVars>
           <dgm:chMax val="1"/>
           <dgm:bulletEnabled val="1"/>
@@ -1502,7 +1505,7 @@
       <dgm:spPr/>
     </dgm:pt>
     <dgm:pt modelId="{F585E705-82CD-456C-A4D4-7F2DCE10CD6F}" type="pres">
-      <dgm:prSet presAssocID="{42723F12-0C78-4613-A6B8-9BDE6B69A9C1}" presName="Name9" presStyleLbl="sibTrans2D1" presStyleIdx="0" presStyleCnt="2"/>
+      <dgm:prSet presAssocID="{42723F12-0C78-4613-A6B8-9BDE6B69A9C1}" presName="Name9" presStyleLbl="sibTrans2D1" presStyleIdx="0" presStyleCnt="2" custAng="0"/>
       <dgm:spPr/>
     </dgm:pt>
     <dgm:pt modelId="{5E5A8C93-0D9C-4069-9A07-2679986D81CB}" type="pres">
@@ -1530,7 +1533,7 @@
       <dgm:spPr/>
     </dgm:pt>
     <dgm:pt modelId="{F7CB3714-2B17-4A07-B50D-5A1C7B425B34}" type="pres">
-      <dgm:prSet presAssocID="{75A13C3C-B247-4798-8A1F-9D05FC9BBBE6}" presName="parentNode2" presStyleLbl="node1" presStyleIdx="1" presStyleCnt="3" custScaleX="111410" custScaleY="143513">
+      <dgm:prSet presAssocID="{75A13C3C-B247-4798-8A1F-9D05FC9BBBE6}" presName="parentNode2" presStyleLbl="node1" presStyleIdx="1" presStyleCnt="3" custScaleX="111410" custScaleY="143513" custLinFactNeighborX="13033" custLinFactNeighborY="-1928">
         <dgm:presLayoutVars>
           <dgm:chMax val="0"/>
           <dgm:bulletEnabled val="1"/>
@@ -1571,7 +1574,7 @@
       <dgm:spPr/>
     </dgm:pt>
     <dgm:pt modelId="{D561EE0A-B0A2-4AA6-A75F-46E84F951AA4}" type="pres">
-      <dgm:prSet presAssocID="{86E24F9A-9F5F-4541-A6F1-A81ADBC8B246}" presName="parentNode1" presStyleLbl="node1" presStyleIdx="2" presStyleCnt="3" custScaleX="120495" custScaleY="154290" custLinFactNeighborX="2300" custLinFactNeighborY="-32774">
+      <dgm:prSet presAssocID="{86E24F9A-9F5F-4541-A6F1-A81ADBC8B246}" presName="parentNode1" presStyleLbl="node1" presStyleIdx="2" presStyleCnt="3" custScaleX="120495" custScaleY="154290" custLinFactNeighborX="18400" custLinFactNeighborY="3856">
         <dgm:presLayoutVars>
           <dgm:chMax val="1"/>
           <dgm:bulletEnabled val="1"/>
@@ -1631,7 +1634,7 @@
   <dgm:whole/>
   <dgm:extLst>
     <a:ext uri="http://schemas.microsoft.com/office/drawing/2008/diagram">
-      <dsp:dataModelExt xmlns:dsp="http://schemas.microsoft.com/office/drawing/2008/diagram" relId="rId8" minVer="http://schemas.openxmlformats.org/drawingml/2006/diagram"/>
+      <dsp:dataModelExt xmlns:dsp="http://schemas.microsoft.com/office/drawing/2008/diagram" relId="rId9" minVer="http://schemas.openxmlformats.org/drawingml/2006/diagram"/>
     </a:ext>
   </dgm:extLst>
 </dgm:dataModel>
@@ -1652,8 +1655,8 @@
       </dsp:nvSpPr>
       <dsp:spPr>
         <a:xfrm>
-          <a:off x="993347" y="566702"/>
-          <a:ext cx="1539888" cy="1190622"/>
+          <a:off x="844725" y="526134"/>
+          <a:ext cx="1929106" cy="1190622"/>
         </a:xfrm>
         <a:prstGeom prst="roundRect">
           <a:avLst>
@@ -1701,7 +1704,7 @@
         </a:bodyPr>
         <a:lstStyle/>
         <a:p>
-          <a:pPr marL="114300" lvl="1" indent="-114300" algn="l" defTabSz="533400">
+          <a:pPr marL="114300" lvl="1" indent="-114300" algn="l" defTabSz="622300">
             <a:lnSpc>
               <a:spcPct val="90000"/>
             </a:lnSpc>
@@ -1714,14 +1717,14 @@
             <a:buChar char="•"/>
           </a:pPr>
           <a:r>
-            <a:rPr lang="en-US" sz="1200" kern="1200"/>
+            <a:rPr lang="en-US" sz="1400" kern="1200"/>
             <a:t>Feature Selection with Genetic Programming</a:t>
           </a:r>
         </a:p>
       </dsp:txBody>
       <dsp:txXfrm>
-        <a:off x="1020747" y="594102"/>
-        <a:ext cx="1485088" cy="880689"/>
+        <a:off x="872125" y="553534"/>
+        <a:ext cx="1874306" cy="880689"/>
       </dsp:txXfrm>
     </dsp:sp>
     <dsp:sp modelId="{F585E705-82CD-456C-A4D4-7F2DCE10CD6F}">
@@ -1731,16 +1734,16 @@
       </dsp:nvSpPr>
       <dsp:spPr>
         <a:xfrm>
-          <a:off x="1779170" y="420388"/>
-          <a:ext cx="2222996" cy="2222996"/>
+          <a:off x="1870569" y="369521"/>
+          <a:ext cx="2286434" cy="2286434"/>
         </a:xfrm>
         <a:prstGeom prst="leftCircularArrow">
           <a:avLst>
-            <a:gd name="adj1" fmla="val 3955"/>
-            <a:gd name="adj2" fmla="val 496063"/>
-            <a:gd name="adj3" fmla="val 2346460"/>
-            <a:gd name="adj4" fmla="val 9099375"/>
-            <a:gd name="adj5" fmla="val 4614"/>
+            <a:gd name="adj1" fmla="val 3845"/>
+            <a:gd name="adj2" fmla="val 481024"/>
+            <a:gd name="adj3" fmla="val 2342465"/>
+            <a:gd name="adj4" fmla="val 9110419"/>
+            <a:gd name="adj5" fmla="val 4486"/>
           </a:avLst>
         </a:prstGeom>
         <a:solidFill>
@@ -1779,8 +1782,8 @@
       </dsp:nvSpPr>
       <dsp:spPr>
         <a:xfrm>
-          <a:off x="1323345" y="1462470"/>
-          <a:ext cx="1345793" cy="551896"/>
+          <a:off x="1314318" y="1293146"/>
+          <a:ext cx="1551062" cy="714166"/>
         </a:xfrm>
         <a:prstGeom prst="roundRect">
           <a:avLst>
@@ -1824,12 +1827,12 @@
         </a:fontRef>
       </dsp:style>
       <dsp:txBody>
-        <a:bodyPr spcFirstLastPara="0" vert="horz" wrap="square" lIns="22860" tIns="15240" rIns="22860" bIns="15240" numCol="1" spcCol="1270" anchor="ctr" anchorCtr="0">
+        <a:bodyPr spcFirstLastPara="0" vert="horz" wrap="square" lIns="26670" tIns="17780" rIns="26670" bIns="17780" numCol="1" spcCol="1270" anchor="ctr" anchorCtr="0">
           <a:noAutofit/>
         </a:bodyPr>
         <a:lstStyle/>
         <a:p>
-          <a:pPr marL="0" lvl="0" indent="0" algn="ctr" defTabSz="533400">
+          <a:pPr marL="0" lvl="0" indent="0" algn="ctr" defTabSz="622300">
             <a:lnSpc>
               <a:spcPct val="90000"/>
             </a:lnSpc>
@@ -1842,14 +1845,14 @@
             <a:buNone/>
           </a:pPr>
           <a:r>
-            <a:rPr lang="en-US" sz="1200" kern="1200"/>
+            <a:rPr lang="en-US" sz="1400" kern="1200"/>
             <a:t>Top 10 Individuals (Using fitness)</a:t>
           </a:r>
         </a:p>
       </dsp:txBody>
       <dsp:txXfrm>
-        <a:off x="1339509" y="1478634"/>
-        <a:ext cx="1313465" cy="519568"/>
+        <a:off x="1335235" y="1314063"/>
+        <a:ext cx="1509228" cy="672332"/>
       </dsp:txXfrm>
     </dsp:sp>
     <dsp:sp modelId="{8A5BD1FE-4822-4EF9-91FA-18CC6A39EC45}">
@@ -1859,7 +1862,7 @@
       </dsp:nvSpPr>
       <dsp:spPr>
         <a:xfrm>
-          <a:off x="3087762" y="699490"/>
+          <a:off x="3236383" y="699490"/>
           <a:ext cx="1956613" cy="1061185"/>
         </a:xfrm>
         <a:prstGeom prst="roundRect">
@@ -1908,7 +1911,7 @@
         </a:bodyPr>
         <a:lstStyle/>
         <a:p>
-          <a:pPr marL="114300" lvl="1" indent="-114300" algn="l" defTabSz="533400">
+          <a:pPr marL="114300" lvl="1" indent="-114300" algn="l" defTabSz="622300">
             <a:lnSpc>
               <a:spcPct val="90000"/>
             </a:lnSpc>
@@ -1921,13 +1924,13 @@
             <a:buChar char="•"/>
           </a:pPr>
           <a:r>
-            <a:rPr lang="en-US" sz="1200" kern="1200"/>
+            <a:rPr lang="en-US" sz="1400" kern="1200"/>
             <a:t>Top 10 Individuals evaluated on testing set</a:t>
           </a:r>
         </a:p>
       </dsp:txBody>
       <dsp:txXfrm>
-        <a:off x="3112183" y="951307"/>
+        <a:off x="3260804" y="951307"/>
         <a:ext cx="1907771" cy="784946"/>
       </dsp:txXfrm>
     </dsp:sp>
@@ -1938,16 +1941,16 @@
       </dsp:nvSpPr>
       <dsp:spPr>
         <a:xfrm>
-          <a:off x="4061087" y="-370435"/>
-          <a:ext cx="2434297" cy="2434297"/>
+          <a:off x="4381093" y="-328046"/>
+          <a:ext cx="2248041" cy="2248041"/>
         </a:xfrm>
         <a:prstGeom prst="circularArrow">
           <a:avLst>
-            <a:gd name="adj1" fmla="val 3611"/>
-            <a:gd name="adj2" fmla="val 449279"/>
-            <a:gd name="adj3" fmla="val 19352480"/>
-            <a:gd name="adj4" fmla="val 12552780"/>
-            <a:gd name="adj5" fmla="val 4213"/>
+            <a:gd name="adj1" fmla="val 3911"/>
+            <a:gd name="adj2" fmla="val 490015"/>
+            <a:gd name="adj3" fmla="val 19327989"/>
+            <a:gd name="adj4" fmla="val 12569025"/>
+            <a:gd name="adj5" fmla="val 4562"/>
           </a:avLst>
         </a:prstGeom>
         <a:solidFill>
@@ -1986,7 +1989,7 @@
       </dsp:nvSpPr>
       <dsp:spPr>
         <a:xfrm>
-          <a:off x="3606939" y="299155"/>
+          <a:off x="3917483" y="289630"/>
           <a:ext cx="1384158" cy="709042"/>
         </a:xfrm>
         <a:prstGeom prst="roundRect">
@@ -2031,12 +2034,12 @@
         </a:fontRef>
       </dsp:style>
       <dsp:txBody>
-        <a:bodyPr spcFirstLastPara="0" vert="horz" wrap="square" lIns="22860" tIns="15240" rIns="22860" bIns="15240" numCol="1" spcCol="1270" anchor="ctr" anchorCtr="0">
+        <a:bodyPr spcFirstLastPara="0" vert="horz" wrap="square" lIns="26670" tIns="17780" rIns="26670" bIns="17780" numCol="1" spcCol="1270" anchor="ctr" anchorCtr="0">
           <a:noAutofit/>
         </a:bodyPr>
         <a:lstStyle/>
         <a:p>
-          <a:pPr marL="0" lvl="0" indent="0" algn="ctr" defTabSz="533400">
+          <a:pPr marL="0" lvl="0" indent="0" algn="ctr" defTabSz="622300">
             <a:lnSpc>
               <a:spcPct val="90000"/>
             </a:lnSpc>
@@ -2049,13 +2052,13 @@
             <a:buNone/>
           </a:pPr>
           <a:r>
-            <a:rPr lang="en-US" sz="1200" kern="1200"/>
+            <a:rPr lang="en-US" sz="1400" kern="1200"/>
             <a:t>Top 5 Individuals Selected</a:t>
           </a:r>
         </a:p>
       </dsp:txBody>
       <dsp:txXfrm>
-        <a:off x="3627706" y="319922"/>
+        <a:off x="3938250" y="310397"/>
         <a:ext cx="1342624" cy="667508"/>
       </dsp:txXfrm>
     </dsp:sp>
@@ -2066,7 +2069,7 @@
       </dsp:nvSpPr>
       <dsp:spPr>
         <a:xfrm>
-          <a:off x="5462999" y="561592"/>
+          <a:off x="5611620" y="561592"/>
           <a:ext cx="1869326" cy="1095377"/>
         </a:xfrm>
         <a:prstGeom prst="roundRect">
@@ -2115,7 +2118,7 @@
         </a:bodyPr>
         <a:lstStyle/>
         <a:p>
-          <a:pPr marL="114300" lvl="1" indent="-114300" algn="l" defTabSz="533400">
+          <a:pPr marL="114300" lvl="1" indent="-114300" algn="l" defTabSz="622300">
             <a:lnSpc>
               <a:spcPct val="90000"/>
             </a:lnSpc>
@@ -2128,13 +2131,13 @@
             <a:buChar char="•"/>
           </a:pPr>
           <a:r>
-            <a:rPr lang="en-US" sz="1200" kern="1200"/>
+            <a:rPr lang="en-US" sz="1400" kern="1200"/>
             <a:t>Features are parsed from top 5 individuals</a:t>
           </a:r>
         </a:p>
       </dsp:txBody>
       <dsp:txXfrm>
-        <a:off x="5488207" y="586800"/>
+        <a:off x="5636828" y="586800"/>
         <a:ext cx="1818910" cy="810237"/>
       </dsp:txXfrm>
     </dsp:sp>
@@ -2145,7 +2148,7 @@
       </dsp:nvSpPr>
       <dsp:spPr>
         <a:xfrm>
-          <a:off x="5910672" y="1142618"/>
+          <a:off x="6259320" y="1323593"/>
           <a:ext cx="1497030" cy="762287"/>
         </a:xfrm>
         <a:prstGeom prst="roundRect">
@@ -2190,12 +2193,12 @@
         </a:fontRef>
       </dsp:style>
       <dsp:txBody>
-        <a:bodyPr spcFirstLastPara="0" vert="horz" wrap="square" lIns="22860" tIns="15240" rIns="22860" bIns="15240" numCol="1" spcCol="1270" anchor="ctr" anchorCtr="0">
+        <a:bodyPr spcFirstLastPara="0" vert="horz" wrap="square" lIns="26670" tIns="17780" rIns="26670" bIns="17780" numCol="1" spcCol="1270" anchor="ctr" anchorCtr="0">
           <a:noAutofit/>
         </a:bodyPr>
         <a:lstStyle/>
         <a:p>
-          <a:pPr marL="0" lvl="0" indent="0" algn="ctr" defTabSz="533400">
+          <a:pPr marL="0" lvl="0" indent="0" algn="ctr" defTabSz="622300">
             <a:lnSpc>
               <a:spcPct val="90000"/>
             </a:lnSpc>
@@ -2208,13 +2211,13 @@
             <a:buNone/>
           </a:pPr>
           <a:r>
-            <a:rPr lang="en-US" sz="1200" kern="1200"/>
+            <a:rPr lang="en-US" sz="1400" kern="1200"/>
             <a:t>Features are forwarded to SVM or RF</a:t>
           </a:r>
         </a:p>
       </dsp:txBody>
       <dsp:txXfrm>
-        <a:off x="5932999" y="1164945"/>
+        <a:off x="6281647" y="1345920"/>
         <a:ext cx="1452376" cy="717633"/>
       </dsp:txXfrm>
     </dsp:sp>
@@ -4093,4 +4096,16 @@
     </a:ext>
   </a:extLst>
 </a:theme>
+</file>
+
+<file path=customXml/item1.xml><?xml version="1.0" encoding="utf-8"?>
+<b:Sources xmlns:b="http://schemas.openxmlformats.org/officeDocument/2006/bibliography" xmlns="http://schemas.openxmlformats.org/officeDocument/2006/bibliography" SelectedStyle="\APASixthEditionOfficeOnline.xsl" StyleName="APA" Version="6"/>
+</file>
+
+<file path=customXml/itemProps1.xml><?xml version="1.0" encoding="utf-8"?>
+<ds:datastoreItem xmlns:ds="http://schemas.openxmlformats.org/officeDocument/2006/customXml" ds:itemID="{B5799BF0-4EFB-4116-BEBF-44D98029AB43}">
+  <ds:schemaRefs>
+    <ds:schemaRef ds:uri="http://schemas.openxmlformats.org/officeDocument/2006/bibliography"/>
+  </ds:schemaRefs>
+</ds:datastoreItem>
 </file>
</xml_diff>